<commit_message>
Thêm use case tổng quát
</commit_message>
<xml_diff>
--- a/Report/Báo Cáo.docx
+++ b/Report/Báo Cáo.docx
@@ -11289,6 +11289,8 @@
         </w:rPr>
         <w:t>:</w:t>
       </w:r>
+      <w:bookmarkStart w:id="34" w:name="_GoBack"/>
+      <w:bookmarkEnd w:id="34"/>
     </w:p>
     <w:tbl>
       <w:tblPr>
@@ -17657,11 +17659,11 @@
       <w:pPr>
         <w:pStyle w:val="Heading3"/>
       </w:pPr>
-      <w:bookmarkStart w:id="34" w:name="_Toc193457094"/>
+      <w:bookmarkStart w:id="35" w:name="_Toc193457094"/>
       <w:r>
         <w:t>3.1.3. Kiến trúc tổng quan</w:t>
       </w:r>
-      <w:bookmarkEnd w:id="34"/>
+      <w:bookmarkEnd w:id="35"/>
     </w:p>
     <w:p>
       <w:pPr>
@@ -17758,11 +17760,11 @@
       <w:pPr>
         <w:pStyle w:val="Heading3"/>
       </w:pPr>
-      <w:bookmarkStart w:id="35" w:name="_Toc193457095"/>
+      <w:bookmarkStart w:id="36" w:name="_Toc193457095"/>
       <w:r>
         <w:t>3.1.4. Quy trình hoạt động</w:t>
       </w:r>
-      <w:bookmarkEnd w:id="35"/>
+      <w:bookmarkEnd w:id="36"/>
     </w:p>
     <w:p>
       <w:pPr>
@@ -17774,18 +17776,18 @@
           <w:sz w:val="26"/>
           <w:szCs w:val="26"/>
         </w:rPr>
-        <w:t>Gay DFD</w:t>
+        <w:t>DFD</w:t>
       </w:r>
     </w:p>
     <w:p>
       <w:pPr>
         <w:pStyle w:val="Heading3"/>
       </w:pPr>
-      <w:bookmarkStart w:id="36" w:name="_Toc193457096"/>
+      <w:bookmarkStart w:id="37" w:name="_Toc193457096"/>
       <w:r>
         <w:t>3.1.5. Công nghệ sử dụng</w:t>
       </w:r>
-      <w:bookmarkEnd w:id="36"/>
+      <w:bookmarkEnd w:id="37"/>
     </w:p>
     <w:p>
       <w:pPr>
@@ -17843,7 +17845,7 @@
       <w:pPr>
         <w:pStyle w:val="Heading2"/>
       </w:pPr>
-      <w:bookmarkStart w:id="37" w:name="_Toc193457097"/>
+      <w:bookmarkStart w:id="38" w:name="_Toc193457097"/>
       <w:r>
         <w:t xml:space="preserve">3.2. </w:t>
       </w:r>
@@ -17853,17 +17855,17 @@
       <w:r>
         <w:t xml:space="preserve"> hệ thống</w:t>
       </w:r>
-      <w:bookmarkEnd w:id="37"/>
+      <w:bookmarkEnd w:id="38"/>
     </w:p>
     <w:p>
       <w:pPr>
         <w:pStyle w:val="Heading3"/>
       </w:pPr>
-      <w:bookmarkStart w:id="38" w:name="_Toc193457098"/>
+      <w:bookmarkStart w:id="39" w:name="_Toc193457098"/>
       <w:r>
         <w:t>3.2.1. Thiết kế cơ sở dữ liệu</w:t>
       </w:r>
-      <w:bookmarkEnd w:id="38"/>
+      <w:bookmarkEnd w:id="39"/>
     </w:p>
     <w:p>
       <w:pPr>
@@ -19806,8 +19808,8 @@
           <w:szCs w:val="26"/>
         </w:rPr>
       </w:pPr>
-      <w:bookmarkStart w:id="39" w:name="_heading=h.26in1rg" w:colFirst="0" w:colLast="0"/>
-      <w:bookmarkEnd w:id="39"/>
+      <w:bookmarkStart w:id="40" w:name="_heading=h.26in1rg" w:colFirst="0" w:colLast="0"/>
+      <w:bookmarkEnd w:id="40"/>
       <w:r>
         <w:rPr>
           <w:rFonts w:ascii="Times New Roman" w:eastAsia="Times New Roman" w:hAnsi="Times New Roman" w:cs="Times New Roman"/>
@@ -35514,11 +35516,11 @@
       <w:pPr>
         <w:pStyle w:val="Heading3"/>
       </w:pPr>
-      <w:bookmarkStart w:id="40" w:name="_Toc193457099"/>
+      <w:bookmarkStart w:id="41" w:name="_Toc193457099"/>
       <w:r>
         <w:t>3.2.2. Mô hình ERD</w:t>
       </w:r>
-      <w:bookmarkEnd w:id="40"/>
+      <w:bookmarkEnd w:id="41"/>
     </w:p>
     <w:p>
       <w:pPr>
@@ -35825,8 +35827,8 @@
           <w:szCs w:val="26"/>
         </w:rPr>
       </w:pPr>
-      <w:bookmarkStart w:id="41" w:name="_heading=h.35nkun2" w:colFirst="0" w:colLast="0"/>
-      <w:bookmarkEnd w:id="41"/>
+      <w:bookmarkStart w:id="42" w:name="_heading=h.35nkun2" w:colFirst="0" w:colLast="0"/>
+      <w:bookmarkEnd w:id="42"/>
       <w:r>
         <w:rPr>
           <w:rFonts w:ascii="Times New Roman" w:eastAsia="Times New Roman" w:hAnsi="Times New Roman" w:cs="Times New Roman"/>
@@ -35853,11 +35855,11 @@
       <w:pPr>
         <w:pStyle w:val="Heading3"/>
       </w:pPr>
-      <w:bookmarkStart w:id="42" w:name="_Toc193457100"/>
+      <w:bookmarkStart w:id="43" w:name="_Toc193457100"/>
       <w:r>
         <w:t>3.2.3. Thiết kế chức năng</w:t>
       </w:r>
-      <w:bookmarkEnd w:id="42"/>
+      <w:bookmarkEnd w:id="43"/>
     </w:p>
     <w:p>
       <w:pPr>
@@ -35880,22 +35882,61 @@
     </w:p>
     <w:p>
       <w:pPr>
-        <w:ind w:left="1134"/>
         <w:jc w:val="both"/>
         <w:rPr>
           <w:rFonts w:ascii="Times New Roman" w:hAnsi="Times New Roman" w:cs="Times New Roman"/>
         </w:rPr>
       </w:pPr>
+      <w:r>
+        <w:rPr>
+          <w:rFonts w:ascii="Times New Roman" w:hAnsi="Times New Roman" w:cs="Times New Roman"/>
+        </w:rPr>
+        <w:drawing>
+          <wp:inline distT="0" distB="0" distL="0" distR="0" wp14:anchorId="310C4A8E" wp14:editId="40D9BA5F">
+            <wp:extent cx="5385435" cy="3821430"/>
+            <wp:effectExtent l="0" t="0" r="5715" b="7620"/>
+            <wp:docPr id="2" name="Picture 2"/>
+            <wp:cNvGraphicFramePr>
+              <a:graphicFrameLocks xmlns:a="http://schemas.openxmlformats.org/drawingml/2006/main" noChangeAspect="1"/>
+            </wp:cNvGraphicFramePr>
+            <a:graphic xmlns:a="http://schemas.openxmlformats.org/drawingml/2006/main">
+              <a:graphicData uri="http://schemas.openxmlformats.org/drawingml/2006/picture">
+                <pic:pic xmlns:pic="http://schemas.openxmlformats.org/drawingml/2006/picture">
+                  <pic:nvPicPr>
+                    <pic:cNvPr id="1" name=""/>
+                    <pic:cNvPicPr/>
+                  </pic:nvPicPr>
+                  <pic:blipFill>
+                    <a:blip r:embed="rId13"/>
+                    <a:stretch>
+                      <a:fillRect/>
+                    </a:stretch>
+                  </pic:blipFill>
+                  <pic:spPr>
+                    <a:xfrm>
+                      <a:off x="0" y="0"/>
+                      <a:ext cx="5385435" cy="3821430"/>
+                    </a:xfrm>
+                    <a:prstGeom prst="rect">
+                      <a:avLst/>
+                    </a:prstGeom>
+                  </pic:spPr>
+                </pic:pic>
+              </a:graphicData>
+            </a:graphic>
+          </wp:inline>
+        </w:drawing>
+      </w:r>
     </w:p>
     <w:p>
       <w:pPr>
         <w:pStyle w:val="Heading3"/>
       </w:pPr>
-      <w:bookmarkStart w:id="43" w:name="_Toc193457101"/>
+      <w:bookmarkStart w:id="44" w:name="_Toc193457101"/>
       <w:r>
         <w:t>3.2.4. Thiết kế kiến trúc hệ thống</w:t>
       </w:r>
-      <w:bookmarkEnd w:id="43"/>
+      <w:bookmarkEnd w:id="44"/>
     </w:p>
     <w:p>
       <w:pPr>
@@ -35926,11 +35967,11 @@
       <w:pPr>
         <w:pStyle w:val="Heading3"/>
       </w:pPr>
-      <w:bookmarkStart w:id="44" w:name="_Toc193457102"/>
+      <w:bookmarkStart w:id="45" w:name="_Toc193457102"/>
       <w:r>
         <w:t>3.2.5. Thiết kế bảo mật</w:t>
       </w:r>
-      <w:bookmarkEnd w:id="44"/>
+      <w:bookmarkEnd w:id="45"/>
     </w:p>
     <w:p>
       <w:r>
@@ -35941,12 +35982,12 @@
       <w:pPr>
         <w:pStyle w:val="Heading1"/>
       </w:pPr>
-      <w:bookmarkStart w:id="45" w:name="_Toc193457103"/>
+      <w:bookmarkStart w:id="46" w:name="_Toc193457103"/>
       <w:r>
         <w:lastRenderedPageBreak/>
         <w:t>CHƯƠNG 4: GIAO DIỆN HỆ THỐNG</w:t>
       </w:r>
-      <w:bookmarkEnd w:id="45"/>
+      <w:bookmarkEnd w:id="46"/>
     </w:p>
     <w:p>
       <w:pPr>
@@ -35967,14 +36008,14 @@
       <w:pPr>
         <w:pStyle w:val="Heading2"/>
       </w:pPr>
-      <w:bookmarkStart w:id="46" w:name="_Toc193457104"/>
+      <w:bookmarkStart w:id="47" w:name="_Toc193457104"/>
       <w:r>
         <w:t xml:space="preserve">4.1. Giao </w:t>
       </w:r>
       <w:r>
         <w:t>diện đăng nhập</w:t>
       </w:r>
-      <w:bookmarkEnd w:id="46"/>
+      <w:bookmarkEnd w:id="47"/>
     </w:p>
     <w:p/>
     <w:p>
@@ -35994,26 +36035,26 @@
         <w:rPr>
           <w:rFonts w:ascii="Times New Roman" w:eastAsia="Times New Roman" w:hAnsi="Times New Roman" w:cs="Times New Roman"/>
           <w:b/>
-          <w:noProof/>
           <w:sz w:val="26"/>
           <w:szCs w:val="26"/>
         </w:rPr>
         <w:drawing>
-          <wp:inline distT="0" distB="0" distL="0" distR="0" wp14:anchorId="479B602C" wp14:editId="2EC55D70">
-            <wp:extent cx="5731510" cy="3770630"/>
-            <wp:effectExtent l="0" t="0" r="0" b="0"/>
-            <wp:docPr id="2097561558" name="image2.png" descr="A screenshot of a computer&#10;&#10;Description automatically generated"/>
-            <wp:cNvGraphicFramePr/>
+          <wp:inline distT="0" distB="0" distL="0" distR="0" wp14:anchorId="3A0A6E87" wp14:editId="15F84E25">
+            <wp:extent cx="5385435" cy="2860675"/>
+            <wp:effectExtent l="0" t="0" r="5715" b="0"/>
+            <wp:docPr id="5" name="Picture 5"/>
+            <wp:cNvGraphicFramePr>
+              <a:graphicFrameLocks xmlns:a="http://schemas.openxmlformats.org/drawingml/2006/main" noChangeAspect="1"/>
+            </wp:cNvGraphicFramePr>
             <a:graphic xmlns:a="http://schemas.openxmlformats.org/drawingml/2006/main">
               <a:graphicData uri="http://schemas.openxmlformats.org/drawingml/2006/picture">
                 <pic:pic xmlns:pic="http://schemas.openxmlformats.org/drawingml/2006/picture">
                   <pic:nvPicPr>
-                    <pic:cNvPr id="0" name="image2.png" descr="A screenshot of a computer&#10;&#10;Description automatically generated"/>
-                    <pic:cNvPicPr preferRelativeResize="0"/>
+                    <pic:cNvPr id="1" name=""/>
+                    <pic:cNvPicPr/>
                   </pic:nvPicPr>
                   <pic:blipFill>
-                    <a:blip r:embed="rId13"/>
-                    <a:srcRect/>
+                    <a:blip r:embed="rId14"/>
                     <a:stretch>
                       <a:fillRect/>
                     </a:stretch>
@@ -36021,12 +36062,11 @@
                   <pic:spPr>
                     <a:xfrm>
                       <a:off x="0" y="0"/>
-                      <a:ext cx="5731510" cy="3770630"/>
+                      <a:ext cx="5385435" cy="2860675"/>
                     </a:xfrm>
                     <a:prstGeom prst="rect">
                       <a:avLst/>
                     </a:prstGeom>
-                    <a:ln/>
                   </pic:spPr>
                 </pic:pic>
               </a:graphicData>
@@ -36054,8 +36094,8 @@
           <w:szCs w:val="26"/>
         </w:rPr>
       </w:pPr>
-      <w:bookmarkStart w:id="47" w:name="_heading=h.2jxsxqh" w:colFirst="0" w:colLast="0"/>
-      <w:bookmarkEnd w:id="47"/>
+      <w:bookmarkStart w:id="48" w:name="_heading=h.2jxsxqh" w:colFirst="0" w:colLast="0"/>
+      <w:bookmarkEnd w:id="48"/>
       <w:r>
         <w:rPr>
           <w:rFonts w:ascii="Times New Roman" w:eastAsia="Times New Roman" w:hAnsi="Times New Roman" w:cs="Times New Roman"/>
@@ -36074,24 +36114,24 @@
           <w:rFonts w:eastAsia="Times New Roman"/>
         </w:rPr>
       </w:pPr>
-      <w:bookmarkStart w:id="48" w:name="_Toc193457105"/>
+      <w:bookmarkStart w:id="49" w:name="_Toc193457105"/>
       <w:r>
         <w:rPr>
           <w:rFonts w:eastAsia="Times New Roman"/>
         </w:rPr>
         <w:t>4.2. Giao diện đăng ký</w:t>
       </w:r>
-      <w:bookmarkEnd w:id="48"/>
+      <w:bookmarkEnd w:id="49"/>
     </w:p>
     <w:p>
       <w:pPr>
         <w:pStyle w:val="Heading2"/>
       </w:pPr>
-      <w:bookmarkStart w:id="49" w:name="_Toc193457106"/>
+      <w:bookmarkStart w:id="50" w:name="_Toc193457106"/>
       <w:r>
         <w:t>4.3. Giao diện chính</w:t>
       </w:r>
-      <w:bookmarkEnd w:id="49"/>
+      <w:bookmarkEnd w:id="50"/>
     </w:p>
     <w:p>
       <w:pPr>
@@ -36111,12 +36151,12 @@
       <w:pPr>
         <w:pStyle w:val="Heading1"/>
       </w:pPr>
-      <w:bookmarkStart w:id="50" w:name="_Toc193457107"/>
+      <w:bookmarkStart w:id="51" w:name="_Toc193457107"/>
       <w:r>
         <w:lastRenderedPageBreak/>
         <w:t>CHƯƠNG 5: KẾT LUẬN</w:t>
       </w:r>
-      <w:bookmarkEnd w:id="50"/>
+      <w:bookmarkEnd w:id="51"/>
     </w:p>
     <w:p>
       <w:pPr>
@@ -36136,14 +36176,14 @@
       <w:pPr>
         <w:pStyle w:val="Heading2"/>
       </w:pPr>
-      <w:bookmarkStart w:id="51" w:name="_Toc193457108"/>
+      <w:bookmarkStart w:id="52" w:name="_Toc193457108"/>
       <w:r>
         <w:t xml:space="preserve">5.1. Kết </w:t>
       </w:r>
       <w:r>
         <w:t>luận</w:t>
       </w:r>
-      <w:bookmarkEnd w:id="51"/>
+      <w:bookmarkEnd w:id="52"/>
     </w:p>
     <w:p>
       <w:pPr>
@@ -36166,8 +36206,6 @@
         </w:rPr>
         <w:br/>
       </w:r>
-      <w:bookmarkStart w:id="52" w:name="_GoBack"/>
-      <w:bookmarkEnd w:id="52"/>
     </w:p>
     <w:p>
       <w:pPr>
@@ -36313,7 +36351,6 @@
       <w:pPr>
         <w:pStyle w:val="Heading1"/>
         <w:rPr>
-          <w:b w:val="0"/>
           <w:i/>
         </w:rPr>
       </w:pPr>
@@ -36671,7 +36708,7 @@
       </w:pPr>
     </w:p>
     <w:sectPr>
-      <w:footerReference w:type="default" r:id="rId14"/>
+      <w:footerReference w:type="default" r:id="rId15"/>
       <w:type w:val="continuous"/>
       <w:pgSz w:w="11906" w:h="16838"/>
       <w:pgMar w:top="1418" w:right="1440" w:bottom="1440" w:left="1985" w:header="720" w:footer="720" w:gutter="0"/>
@@ -36886,7 +36923,7 @@
         <w:sz w:val="24"/>
         <w:szCs w:val="24"/>
       </w:rPr>
-      <w:t>21</w:t>
+      <w:t>19</w:t>
     </w:r>
     <w:r>
       <w:rPr>
@@ -38308,7 +38345,7 @@
     <w:autoRedefine/>
     <w:uiPriority w:val="9"/>
     <w:qFormat/>
-    <w:rsid w:val="00CB3F6B"/>
+    <w:rsid w:val="00CE6601"/>
     <w:pPr>
       <w:keepNext/>
       <w:keepLines/>
@@ -38320,8 +38357,8 @@
       <w:rFonts w:ascii="Times New Roman" w:eastAsiaTheme="majorEastAsia" w:hAnsi="Times New Roman" w:cstheme="majorBidi"/>
       <w:b/>
       <w:color w:val="000000" w:themeColor="text1"/>
-      <w:sz w:val="26"/>
-      <w:szCs w:val="32"/>
+      <w:sz w:val="28"/>
+      <w:szCs w:val="28"/>
     </w:rPr>
   </w:style>
   <w:style w:type="paragraph" w:styleId="Heading2">
@@ -38607,13 +38644,13 @@
     <w:basedOn w:val="DefaultParagraphFont"/>
     <w:link w:val="Heading1"/>
     <w:uiPriority w:val="9"/>
-    <w:rsid w:val="00CB3F6B"/>
+    <w:rsid w:val="00CE6601"/>
     <w:rPr>
       <w:rFonts w:ascii="Times New Roman" w:eastAsiaTheme="majorEastAsia" w:hAnsi="Times New Roman" w:cstheme="majorBidi"/>
       <w:b/>
       <w:color w:val="000000" w:themeColor="text1"/>
-      <w:sz w:val="26"/>
-      <w:szCs w:val="32"/>
+      <w:sz w:val="28"/>
+      <w:szCs w:val="28"/>
     </w:rPr>
   </w:style>
   <w:style w:type="paragraph" w:styleId="Caption">
@@ -39191,7 +39228,7 @@
 </file>
 
 <file path=customXml/itemProps2.xml><?xml version="1.0" encoding="utf-8"?>
-<ds:datastoreItem xmlns:ds="http://schemas.openxmlformats.org/officeDocument/2006/customXml" ds:itemID="{104C15D3-3308-49B4-AA51-21059BA32999}">
+<ds:datastoreItem xmlns:ds="http://schemas.openxmlformats.org/officeDocument/2006/customXml" ds:itemID="{15E577D4-2341-4D7A-90EA-57B2942AA46D}">
   <ds:schemaRefs>
     <ds:schemaRef ds:uri="http://schemas.openxmlformats.org/officeDocument/2006/bibliography"/>
   </ds:schemaRefs>

</xml_diff>